<commit_message>
Updating UAT4 diceroll after passing the test
</commit_message>
<xml_diff>
--- a/Documentation/UATS /UAT4 DiceRollBug.docx
+++ b/Documentation/UATS /UAT4 DiceRollBug.docx
@@ -49,8 +49,6 @@
       <w:r>
         <w:t>Version Control</w:t>
       </w:r>
-      <w:bookmarkStart w:id="0" w:name="_GoBack"/>
-      <w:bookmarkEnd w:id="0"/>
     </w:p>
     <w:tbl>
       <w:tblPr>
@@ -138,13 +136,8 @@
             <w:tcW w:w="2160" w:type="dxa"/>
           </w:tcPr>
           <w:p>
-            <w:proofErr w:type="spellStart"/>
             <w:r>
-              <w:t>Bijaya</w:t>
-            </w:r>
-            <w:proofErr w:type="spellEnd"/>
-            <w:r>
-              <w:t xml:space="preserve"> Raj Basnet</w:t>
+              <w:t>Bijaya Raj Basnet</w:t>
             </w:r>
           </w:p>
         </w:tc>
@@ -380,15 +373,7 @@
         </w:numPr>
       </w:pPr>
       <w:r>
-        <w:t>Three dices “d</w:t>
-      </w:r>
-      <w:proofErr w:type="gramStart"/>
-      <w:r>
-        <w:t>1,d</w:t>
-      </w:r>
-      <w:proofErr w:type="gramEnd"/>
-      <w:r>
-        <w:t>2,d3”</w:t>
+        <w:t>Three dices “d1,d2,d3”</w:t>
       </w:r>
     </w:p>
     <w:p>
@@ -422,15 +407,7 @@
         <w:t>Each round should provide different symbols</w:t>
       </w:r>
       <w:r>
-        <w:t xml:space="preserve"> on the </w:t>
-      </w:r>
-      <w:proofErr w:type="spellStart"/>
-      <w:r>
-        <w:t>roll</w:t>
-      </w:r>
-      <w:proofErr w:type="spellEnd"/>
-      <w:r>
-        <w:t xml:space="preserve"> of the dices.</w:t>
+        <w:t xml:space="preserve"> on the roll of the dices.</w:t>
       </w:r>
       <w:r>
         <w:t xml:space="preserve"> </w:t>
@@ -651,7 +628,7 @@
           </w:tcPr>
           <w:p>
             <w:r>
-              <w:t>T</w:t>
+              <w:t>P</w:t>
             </w:r>
           </w:p>
         </w:tc>
@@ -673,15 +650,7 @@
           </w:tcPr>
           <w:p>
             <w:r>
-              <w:t xml:space="preserve">Check the symbols on the </w:t>
-            </w:r>
-            <w:proofErr w:type="spellStart"/>
-            <w:r>
-              <w:t>roll</w:t>
-            </w:r>
-            <w:proofErr w:type="spellEnd"/>
-            <w:r>
-              <w:t xml:space="preserve"> of dice</w:t>
+              <w:t>Check the symbols on the roll of dice</w:t>
             </w:r>
           </w:p>
         </w:tc>
@@ -712,7 +681,7 @@
           </w:tcPr>
           <w:p>
             <w:r>
-              <w:t>F</w:t>
+              <w:t>P</w:t>
             </w:r>
           </w:p>
         </w:tc>
@@ -810,11 +779,9 @@
             <w:tcW w:w="1530" w:type="dxa"/>
           </w:tcPr>
           <w:p>
-            <w:proofErr w:type="spellStart"/>
             <w:r>
               <w:t>Bijaya</w:t>
             </w:r>
-            <w:proofErr w:type="spellEnd"/>
           </w:p>
         </w:tc>
         <w:tc>
@@ -835,6 +802,9 @@
             <w:r>
               <w:t>UAT</w:t>
             </w:r>
+            <w:r>
+              <w:t>4-Test1</w:t>
+            </w:r>
           </w:p>
         </w:tc>
         <w:tc>
@@ -845,6 +815,60 @@
             <w:r>
               <w:t>Fail</w:t>
             </w:r>
+          </w:p>
+        </w:tc>
+      </w:tr>
+      <w:tr>
+        <w:tc>
+          <w:tcPr>
+            <w:tcW w:w="1818" w:type="dxa"/>
+          </w:tcPr>
+          <w:p>
+            <w:r>
+              <w:t>14/10/2017 11:20pm</w:t>
+            </w:r>
+          </w:p>
+        </w:tc>
+        <w:tc>
+          <w:tcPr>
+            <w:tcW w:w="1530" w:type="dxa"/>
+          </w:tcPr>
+          <w:p>
+            <w:r>
+              <w:t>Bijaya</w:t>
+            </w:r>
+          </w:p>
+        </w:tc>
+        <w:tc>
+          <w:tcPr>
+            <w:tcW w:w="1303" w:type="dxa"/>
+          </w:tcPr>
+          <w:p>
+            <w:r>
+              <w:t>11636540</w:t>
+            </w:r>
+          </w:p>
+        </w:tc>
+        <w:tc>
+          <w:tcPr>
+            <w:tcW w:w="1667" w:type="dxa"/>
+          </w:tcPr>
+          <w:p>
+            <w:r>
+              <w:t>UAT4-Test2</w:t>
+            </w:r>
+          </w:p>
+        </w:tc>
+        <w:tc>
+          <w:tcPr>
+            <w:tcW w:w="2430" w:type="dxa"/>
+          </w:tcPr>
+          <w:p>
+            <w:r>
+              <w:t>Pass</w:t>
+            </w:r>
+            <w:bookmarkStart w:id="0" w:name="_GoBack"/>
+            <w:bookmarkEnd w:id="0"/>
           </w:p>
         </w:tc>
       </w:tr>
@@ -938,7 +962,7 @@
         <w:noProof/>
         <w:sz w:val="16"/>
       </w:rPr>
-      <w:t>10/12/17</w:t>
+      <w:t>10/14/17</w:t>
     </w:r>
     <w:r>
       <w:rPr>
@@ -6200,7 +6224,7 @@
 </file>
 
 <file path=customXml/itemProps1.xml><?xml version="1.0" encoding="utf-8"?>
-<ds:datastoreItem xmlns:ds="http://schemas.openxmlformats.org/officeDocument/2006/customXml" ds:itemID="{95E40733-753F-E74E-91CE-8048FAF8674E}">
+<ds:datastoreItem xmlns:ds="http://schemas.openxmlformats.org/officeDocument/2006/customXml" ds:itemID="{F27276CA-6ECC-B949-B524-7744FC0832E0}">
   <ds:schemaRefs>
     <ds:schemaRef ds:uri="http://schemas.openxmlformats.org/officeDocument/2006/bibliography"/>
   </ds:schemaRefs>

</xml_diff>